<commit_message>
Corrected no function call for RC2014 disk format. large number of changes for 1.2f
</commit_message>
<xml_diff>
--- a/DiskUtility/Notes/Disk Image Utility 1.2f.docx
+++ b/DiskUtility/Notes/Disk Image Utility 1.2f.docx
@@ -1413,7 +1413,23 @@
         <w:t xml:space="preserve">Disk Image Utility </w:t>
       </w:r>
       <w:r>
-        <w:t xml:space="preserve">is designed to support using Flash Floppy or HxC flashed Gotek drives </w:t>
+        <w:t xml:space="preserve">is designed to support using Flash Floppy or </w:t>
+      </w:r>
+      <w:proofErr w:type="spellStart"/>
+      <w:r>
+        <w:t>HxC</w:t>
+      </w:r>
+      <w:proofErr w:type="spellEnd"/>
+      <w:r>
+        <w:t xml:space="preserve"> flashed </w:t>
+      </w:r>
+      <w:proofErr w:type="spellStart"/>
+      <w:r>
+        <w:t>Gotek</w:t>
+      </w:r>
+      <w:proofErr w:type="spellEnd"/>
+      <w:r>
+        <w:t xml:space="preserve"> drives </w:t>
       </w:r>
       <w:r>
         <w:t>with Heathkit 1980 era computers. It supports the native disk formats using IMG files and allows you to extract and add files from your PC to the disk image file. It currently supports CP/M</w:t>
@@ -1443,7 +1459,15 @@
         <w:t>the file</w:t>
       </w:r>
       <w:r>
-        <w:t xml:space="preserve"> in another image. This process is explained in the Button section below.</w:t>
+        <w:t xml:space="preserve"> </w:t>
+      </w:r>
+      <w:proofErr w:type="gramStart"/>
+      <w:r>
+        <w:t>in</w:t>
+      </w:r>
+      <w:proofErr w:type="gramEnd"/>
+      <w:r>
+        <w:t xml:space="preserve"> another image. This process is explained in the Button section below.</w:t>
       </w:r>
     </w:p>
     <w:p/>
@@ -1452,13 +1476,26 @@
         <w:t xml:space="preserve">Disk Image Utility </w:t>
       </w:r>
       <w:r>
-        <w:t xml:space="preserve">can also create blank disk images in several CP/M and MS-DOS formats which you can use in a Flash Floppy or HxC </w:t>
+        <w:t xml:space="preserve">can also create blank disk images in several CP/M and MS-DOS formats which you can use in a Flash Floppy or </w:t>
+      </w:r>
+      <w:proofErr w:type="spellStart"/>
+      <w:r>
+        <w:t>HxC</w:t>
+      </w:r>
+      <w:proofErr w:type="spellEnd"/>
+      <w:r>
+        <w:t xml:space="preserve"> </w:t>
       </w:r>
       <w:r>
         <w:t xml:space="preserve">flashed </w:t>
       </w:r>
-      <w:r>
-        <w:t xml:space="preserve">Gotek. </w:t>
+      <w:proofErr w:type="spellStart"/>
+      <w:r>
+        <w:t>Gotek</w:t>
+      </w:r>
+      <w:proofErr w:type="spellEnd"/>
+      <w:r>
+        <w:t xml:space="preserve">. </w:t>
       </w:r>
       <w:r>
         <w:t xml:space="preserve">Disk Image Utility </w:t>
@@ -1486,7 +1523,15 @@
         <w:t xml:space="preserve">an </w:t>
       </w:r>
       <w:r>
-        <w:t xml:space="preserve">H8D file to IMD since the HxC Floppy Emulator supports the H8D format. IMD formats are converted to IMG. IMG files are converted to IMD. </w:t>
+        <w:t xml:space="preserve">H8D file to IMD since the </w:t>
+      </w:r>
+      <w:proofErr w:type="spellStart"/>
+      <w:r>
+        <w:t>HxC</w:t>
+      </w:r>
+      <w:proofErr w:type="spellEnd"/>
+      <w:r>
+        <w:t xml:space="preserve"> Floppy Emulator supports the H8D format. IMD formats are converted to IMG. IMG files are converted to IMD. </w:t>
       </w:r>
     </w:p>
     <w:p/>
@@ -3834,8 +3879,13 @@
       <w:bookmarkEnd w:id="5"/>
     </w:p>
     <w:p>
-      <w:r>
-        <w:t>Selects the working folder for the Disk Images.</w:t>
+      <w:proofErr w:type="gramStart"/>
+      <w:r>
+        <w:t>Selects</w:t>
+      </w:r>
+      <w:proofErr w:type="gramEnd"/>
+      <w:r>
+        <w:t xml:space="preserve"> the working folder for the Disk Images.</w:t>
       </w:r>
     </w:p>
     <w:p/>
@@ -3851,13 +3901,29 @@
     </w:p>
     <w:p>
       <w:r>
-        <w:t xml:space="preserve">Displays the files in each disk image selected in the Disk Image List. If no images are selected, all images in the Disk Image List window are processed. The User Area and flags for each file is displayed for CP/M images. DOS files show the flags, date, and time. </w:t>
+        <w:t xml:space="preserve">Displays the files in each disk image selected in the Disk Image List. If no images are selected, all images in the Disk Image List window are processed. The User Area and flags for each file </w:t>
+      </w:r>
+      <w:proofErr w:type="gramStart"/>
+      <w:r>
+        <w:t>is</w:t>
+      </w:r>
+      <w:proofErr w:type="gramEnd"/>
+      <w:r>
+        <w:t xml:space="preserve"> displayed for CP/M images. DOS files show the flags, date, and time. </w:t>
       </w:r>
       <w:r>
         <w:t xml:space="preserve">Disk Image Utility </w:t>
       </w:r>
       <w:r>
-        <w:t>will display the contents of a sub directory, but not sub directories in the sub directory.</w:t>
+        <w:t xml:space="preserve">will display the contents of a sub </w:t>
+      </w:r>
+      <w:proofErr w:type="gramStart"/>
+      <w:r>
+        <w:t>directory, but</w:t>
+      </w:r>
+      <w:proofErr w:type="gramEnd"/>
+      <w:r>
+        <w:t xml:space="preserve"> not sub directories in the sub directory.</w:t>
       </w:r>
     </w:p>
     <w:p/>
@@ -3963,7 +4029,31 @@
     </w:p>
     <w:p>
       <w:r>
-        <w:t xml:space="preserve">Converts IMG and H37 files to IMD format. You can then use HxC Floppy Emulator to convert the image to HFE format for use on HxC flashed Gotek drives. Disk images need to end in DOS.IMG for </w:t>
+        <w:t xml:space="preserve">Converts IMG and H37 files to IMD format. You can then use </w:t>
+      </w:r>
+      <w:proofErr w:type="spellStart"/>
+      <w:r>
+        <w:t>HxC</w:t>
+      </w:r>
+      <w:proofErr w:type="spellEnd"/>
+      <w:r>
+        <w:t xml:space="preserve"> Floppy Emulator to convert the image to HFE format for use on </w:t>
+      </w:r>
+      <w:proofErr w:type="spellStart"/>
+      <w:r>
+        <w:t>HxC</w:t>
+      </w:r>
+      <w:proofErr w:type="spellEnd"/>
+      <w:r>
+        <w:t xml:space="preserve"> flashed </w:t>
+      </w:r>
+      <w:proofErr w:type="spellStart"/>
+      <w:r>
+        <w:t>Gotek</w:t>
+      </w:r>
+      <w:proofErr w:type="spellEnd"/>
+      <w:r>
+        <w:t xml:space="preserve"> drives. Disk images need to end in DOS.IMG for </w:t>
       </w:r>
       <w:r>
         <w:t xml:space="preserve">Disk Image Utility </w:t>
@@ -3987,7 +4077,15 @@
     <w:p/>
     <w:p>
       <w:r>
-        <w:t>You will need to select Folder and the click Ok to rescan the folder to see the new files.</w:t>
+        <w:t xml:space="preserve">You will need to select Folder and the click Ok to </w:t>
+      </w:r>
+      <w:proofErr w:type="gramStart"/>
+      <w:r>
+        <w:t>rescan</w:t>
+      </w:r>
+      <w:proofErr w:type="gramEnd"/>
+      <w:r>
+        <w:t xml:space="preserve"> the folder to see the new files.</w:t>
       </w:r>
     </w:p>
     <w:p/>
@@ -4049,8 +4147,13 @@
       <w:r>
         <w:t xml:space="preserve">, only </w:t>
       </w:r>
-      <w:r>
-        <w:t xml:space="preserve">non MS-DOS </w:t>
+      <w:proofErr w:type="gramStart"/>
+      <w:r>
+        <w:t>non MS-DOS</w:t>
+      </w:r>
+      <w:proofErr w:type="gramEnd"/>
+      <w:r>
+        <w:t xml:space="preserve"> </w:t>
       </w:r>
       <w:r>
         <w:t>files are displayed in the Disk Image List. Not surprisingly, when opened with the Add M</w:t>
@@ -4105,8 +4208,21 @@
     </w:p>
     <w:p/>
     <w:p>
-      <w:r>
-        <w:t xml:space="preserve">In order to see the file in the Disk Image List window the left side, click the </w:t>
+      <w:proofErr w:type="gramStart"/>
+      <w:r>
+        <w:t>In order to</w:t>
+      </w:r>
+      <w:proofErr w:type="gramEnd"/>
+      <w:r>
+        <w:t xml:space="preserve"> see the file in the Disk Image List </w:t>
+      </w:r>
+      <w:proofErr w:type="gramStart"/>
+      <w:r>
+        <w:t>window</w:t>
+      </w:r>
+      <w:proofErr w:type="gramEnd"/>
+      <w:r>
+        <w:t xml:space="preserve"> the left side, click the </w:t>
       </w:r>
       <w:r>
         <w:rPr>
@@ -4122,7 +4238,15 @@
         <w:t xml:space="preserve">Disk Image Utility </w:t>
       </w:r>
       <w:r>
-        <w:t>to rescan the directory.</w:t>
+        <w:t xml:space="preserve">to </w:t>
+      </w:r>
+      <w:proofErr w:type="gramStart"/>
+      <w:r>
+        <w:t>rescan</w:t>
+      </w:r>
+      <w:proofErr w:type="gramEnd"/>
+      <w:r>
+        <w:t xml:space="preserve"> the directory.</w:t>
       </w:r>
     </w:p>
     <w:p/>
@@ -11113,8 +11237,13 @@
           <w:numId w:val="1"/>
         </w:numPr>
       </w:pPr>
-      <w:r>
-        <w:t>MessageBox Title Update. Changed Disk Utility to Disk Image Utility</w:t>
+      <w:proofErr w:type="spellStart"/>
+      <w:r>
+        <w:t>MessageBox</w:t>
+      </w:r>
+      <w:proofErr w:type="spellEnd"/>
+      <w:r>
+        <w:t xml:space="preserve"> Title Update. Changed Disk Utility to Disk Image Utility</w:t>
       </w:r>
     </w:p>
     <w:p>
@@ -11138,7 +11267,15 @@
         </w:numPr>
       </w:pPr>
       <w:r>
-        <w:t>Corrected program exception error when adding files</w:t>
+        <w:t xml:space="preserve">Corrected program </w:t>
+      </w:r>
+      <w:proofErr w:type="gramStart"/>
+      <w:r>
+        <w:t>exception</w:t>
+      </w:r>
+      <w:proofErr w:type="gramEnd"/>
+      <w:r>
+        <w:t xml:space="preserve"> error when adding files</w:t>
       </w:r>
     </w:p>
     <w:p>
@@ -11395,7 +11532,15 @@
         </w:numPr>
       </w:pPr>
       <w:r>
-        <w:t>Added ability to change disk label when creating HDOS disk image</w:t>
+        <w:t xml:space="preserve">Added ability to change disk </w:t>
+      </w:r>
+      <w:proofErr w:type="gramStart"/>
+      <w:r>
+        <w:t>label</w:t>
+      </w:r>
+      <w:proofErr w:type="gramEnd"/>
+      <w:r>
+        <w:t xml:space="preserve"> when creating HDOS disk image</w:t>
       </w:r>
     </w:p>
     <w:p>
@@ -11479,13 +11624,7 @@
         </w:numPr>
       </w:pPr>
       <w:r>
-        <w:t xml:space="preserve">Fix Create 720k MS-DOS disk </w:t>
-      </w:r>
-      <w:r>
-        <w:t>resulting in</w:t>
-      </w:r>
-      <w:r>
-        <w:t xml:space="preserve"> 1200k image</w:t>
+        <w:t>Fix Create 720k MS-DOS disk resulting in 1200k image</w:t>
       </w:r>
     </w:p>
     <w:p>
@@ -11509,19 +11648,7 @@
         </w:numPr>
       </w:pPr>
       <w:r>
-        <w:t xml:space="preserve">Exit </w:t>
-      </w:r>
-      <w:r>
-        <w:t xml:space="preserve">Insert </w:t>
-      </w:r>
-      <w:r>
-        <w:t xml:space="preserve">function after Disk Full error </w:t>
-      </w:r>
-      <w:r>
-        <w:t>message,</w:t>
-      </w:r>
-      <w:r>
-        <w:t xml:space="preserve"> so you don't keep processing files</w:t>
+        <w:t>Exit Insert function after Disk Full error message, so you don't keep processing files</w:t>
       </w:r>
     </w:p>
     <w:p>
@@ -11582,6 +11709,30 @@
       </w:pPr>
       <w:r>
         <w:t>Added 320k Floppy disk image capability</w:t>
+      </w:r>
+    </w:p>
+    <w:p>
+      <w:pPr>
+        <w:pStyle w:val="ListParagraph"/>
+        <w:numPr>
+          <w:ilvl w:val="0"/>
+          <w:numId w:val="1"/>
+        </w:numPr>
+      </w:pPr>
+      <w:r>
+        <w:t>2.0</w:t>
+      </w:r>
+    </w:p>
+    <w:p>
+      <w:pPr>
+        <w:pStyle w:val="ListParagraph"/>
+        <w:numPr>
+          <w:ilvl w:val="1"/>
+          <w:numId w:val="1"/>
+        </w:numPr>
+      </w:pPr>
+      <w:r>
+        <w:t>Change IMD to IMG conversion to allow for SPT changes on different tracks</w:t>
       </w:r>
     </w:p>
     <w:p/>

</xml_diff>